<commit_message>
All Done and Working
</commit_message>
<xml_diff>
--- a/week-4/Baugh - 4-2 - ComposerAPI.docx
+++ b/week-4/Baugh - 4-2 - ComposerAPI.docx
@@ -20,7 +20,13 @@
     <w:p/>
     <w:p>
       <w:r>
-        <w:t>Swagger:</w:t>
+        <w:t>Swagger</w:t>
+      </w:r>
+      <w:r>
+        <w:t xml:space="preserve"> Get All</w:t>
+      </w:r>
+      <w:r>
+        <w:t>:</w:t>
       </w:r>
     </w:p>
     <w:p>
@@ -29,10 +35,10 @@
           <w:noProof/>
         </w:rPr>
         <w:drawing>
-          <wp:inline distT="0" distB="0" distL="0" distR="0" wp14:anchorId="537D3B66" wp14:editId="7E84F543">
-            <wp:extent cx="5943600" cy="5822315"/>
-            <wp:effectExtent l="0" t="0" r="0" b="6985"/>
-            <wp:docPr id="1" name="Picture 1" descr="Graphical user interface, text, application&#10;&#10;Description automatically generated"/>
+          <wp:inline distT="0" distB="0" distL="0" distR="0" wp14:anchorId="6435BE5F" wp14:editId="3277BF73">
+            <wp:extent cx="5943600" cy="5671820"/>
+            <wp:effectExtent l="0" t="0" r="0" b="5080"/>
+            <wp:docPr id="4" name="Picture 4" descr="Graphical user interface, application&#10;&#10;Description automatically generated"/>
             <wp:cNvGraphicFramePr>
               <a:graphicFrameLocks xmlns:a="http://schemas.openxmlformats.org/drawingml/2006/main" noChangeAspect="1"/>
             </wp:cNvGraphicFramePr>
@@ -40,11 +46,11 @@
               <a:graphicData uri="http://schemas.openxmlformats.org/drawingml/2006/picture">
                 <pic:pic xmlns:pic="http://schemas.openxmlformats.org/drawingml/2006/picture">
                   <pic:nvPicPr>
-                    <pic:cNvPr id="1" name="Picture 1" descr="Graphical user interface, text, application&#10;&#10;Description automatically generated"/>
+                    <pic:cNvPr id="4" name="Picture 4" descr="Graphical user interface, application&#10;&#10;Description automatically generated"/>
                     <pic:cNvPicPr/>
                   </pic:nvPicPr>
                   <pic:blipFill>
-                    <a:blip r:embed="rId4" cstate="print">
+                    <a:blip r:embed="rId4">
                       <a:extLst>
                         <a:ext uri="{28A0092B-C50C-407E-A947-70E740481C1C}">
                           <a14:useLocalDpi xmlns:a14="http://schemas.microsoft.com/office/drawing/2010/main" val="0"/>
@@ -58,7 +64,7 @@
                   <pic:spPr>
                     <a:xfrm>
                       <a:off x="0" y="0"/>
-                      <a:ext cx="5943600" cy="5822315"/>
+                      <a:ext cx="5943600" cy="5671820"/>
                     </a:xfrm>
                     <a:prstGeom prst="rect">
                       <a:avLst/>
@@ -71,6 +77,7 @@
         </w:drawing>
       </w:r>
     </w:p>
+    <w:p/>
     <w:p>
       <w:r>
         <w:br w:type="page"/>
@@ -88,10 +95,10 @@
           <w:noProof/>
         </w:rPr>
         <w:drawing>
-          <wp:inline distT="0" distB="0" distL="0" distR="0" wp14:anchorId="426FBBCB" wp14:editId="45A8E929">
-            <wp:extent cx="5943600" cy="3963670"/>
-            <wp:effectExtent l="0" t="0" r="0" b="0"/>
-            <wp:docPr id="2" name="Picture 2" descr="Graphical user interface, application&#10;&#10;Description automatically generated"/>
+          <wp:inline distT="0" distB="0" distL="0" distR="0" wp14:anchorId="44CD58F6" wp14:editId="35F05B0F">
+            <wp:extent cx="5943600" cy="3957320"/>
+            <wp:effectExtent l="0" t="0" r="0" b="5080"/>
+            <wp:docPr id="5" name="Picture 5" descr="Graphical user interface, text&#10;&#10;Description automatically generated"/>
             <wp:cNvGraphicFramePr>
               <a:graphicFrameLocks xmlns:a="http://schemas.openxmlformats.org/drawingml/2006/main" noChangeAspect="1"/>
             </wp:cNvGraphicFramePr>
@@ -99,7 +106,7 @@
               <a:graphicData uri="http://schemas.openxmlformats.org/drawingml/2006/picture">
                 <pic:pic xmlns:pic="http://schemas.openxmlformats.org/drawingml/2006/picture">
                   <pic:nvPicPr>
-                    <pic:cNvPr id="2" name="Picture 2" descr="Graphical user interface, application&#10;&#10;Description automatically generated"/>
+                    <pic:cNvPr id="5" name="Picture 5" descr="Graphical user interface, text&#10;&#10;Description automatically generated"/>
                     <pic:cNvPicPr/>
                   </pic:nvPicPr>
                   <pic:blipFill>
@@ -117,7 +124,7 @@
                   <pic:spPr>
                     <a:xfrm>
                       <a:off x="0" y="0"/>
-                      <a:ext cx="5943600" cy="3963670"/>
+                      <a:ext cx="5943600" cy="3957320"/>
                     </a:xfrm>
                     <a:prstGeom prst="rect">
                       <a:avLst/>
@@ -147,10 +154,10 @@
           <w:noProof/>
         </w:rPr>
         <w:drawing>
-          <wp:inline distT="0" distB="0" distL="0" distR="0" wp14:anchorId="61B3C8B3" wp14:editId="3B9F031C">
-            <wp:extent cx="5943600" cy="3952240"/>
-            <wp:effectExtent l="0" t="0" r="0" b="0"/>
-            <wp:docPr id="3" name="Picture 3" descr="Graphical user interface, text&#10;&#10;Description automatically generated"/>
+          <wp:inline distT="0" distB="0" distL="0" distR="0" wp14:anchorId="29280D7A" wp14:editId="50D532A5">
+            <wp:extent cx="5943600" cy="3942715"/>
+            <wp:effectExtent l="0" t="0" r="0" b="635"/>
+            <wp:docPr id="6" name="Picture 6" descr="Graphical user interface, Word&#10;&#10;Description automatically generated"/>
             <wp:cNvGraphicFramePr>
               <a:graphicFrameLocks xmlns:a="http://schemas.openxmlformats.org/drawingml/2006/main" noChangeAspect="1"/>
             </wp:cNvGraphicFramePr>
@@ -158,7 +165,7 @@
               <a:graphicData uri="http://schemas.openxmlformats.org/drawingml/2006/picture">
                 <pic:pic xmlns:pic="http://schemas.openxmlformats.org/drawingml/2006/picture">
                   <pic:nvPicPr>
-                    <pic:cNvPr id="3" name="Picture 3" descr="Graphical user interface, text&#10;&#10;Description automatically generated"/>
+                    <pic:cNvPr id="6" name="Picture 6" descr="Graphical user interface, Word&#10;&#10;Description automatically generated"/>
                     <pic:cNvPicPr/>
                   </pic:nvPicPr>
                   <pic:blipFill>
@@ -176,7 +183,7 @@
                   <pic:spPr>
                     <a:xfrm>
                       <a:off x="0" y="0"/>
-                      <a:ext cx="5943600" cy="3952240"/>
+                      <a:ext cx="5943600" cy="3942715"/>
                     </a:xfrm>
                     <a:prstGeom prst="rect">
                       <a:avLst/>

</xml_diff>